<commit_message>
Cambio de pregunta °2
</commit_message>
<xml_diff>
--- a/Cuestionario Salud Mental.docx
+++ b/Cuestionario Salud Mental.docx
@@ -105,8 +105,30 @@
           <w:szCs w:val="24"/>
           <w:shd w:val="clear" w:color="auto" w:fill="FFFFFF"/>
         </w:rPr>
-        <w:t>Se requiere indagar si existe algún incremento significativo con respecto al trabajo remoto para los diferentes años de la encuesta y si el país en el que se encuentra el encuestado tiene alguna relación a nivel descriptivo con este incremento.</w:t>
-      </w:r>
+        <w:t>Se requiere indagar</w:t>
+      </w:r>
+      <w:r>
+        <w:rPr>
+          <w:rFonts w:ascii="Times New Roman" w:hAnsi="Times New Roman" w:cs="Times New Roman"/>
+          <w:color w:val="0D0D0D"/>
+          <w:sz w:val="24"/>
+          <w:szCs w:val="24"/>
+          <w:shd w:val="clear" w:color="auto" w:fill="FFFFFF"/>
+        </w:rPr>
+        <w:t xml:space="preserve"> si se puede observar cuantas personas se sienten cómodas hablando de sus problemas mentales con sus compañeros y supervisores</w:t>
+      </w:r>
+      <w:r>
+        <w:rPr>
+          <w:rFonts w:ascii="Times New Roman" w:hAnsi="Times New Roman" w:cs="Times New Roman"/>
+          <w:color w:val="0D0D0D"/>
+          <w:sz w:val="24"/>
+          <w:szCs w:val="24"/>
+          <w:shd w:val="clear" w:color="auto" w:fill="FFFFFF"/>
+        </w:rPr>
+        <w:t>.</w:t>
+      </w:r>
+      <w:bookmarkStart w:id="0" w:name="_GoBack"/>
+      <w:bookmarkEnd w:id="0"/>
     </w:p>
     <w:p>
       <w:pPr>
@@ -173,8 +195,6 @@
           <w:shd w:val="clear" w:color="auto" w:fill="FFFFFF"/>
         </w:rPr>
       </w:pPr>
-      <w:bookmarkStart w:id="0" w:name="_GoBack"/>
-      <w:bookmarkEnd w:id="0"/>
       <w:r>
         <w:rPr>
           <w:rFonts w:ascii="Times New Roman" w:hAnsi="Times New Roman" w:cs="Times New Roman"/>

</xml_diff>